<commit_message>
reworded docx with Prof Thompson's change
</commit_message>
<xml_diff>
--- a/Group Assigment.docx
+++ b/Group Assigment.docx
@@ -463,7 +463,21 @@
           <w:rFonts w:ascii="Calibri" w:hAnsi="Calibri" w:cs="Calibri"/>
           <w:lang w:eastAsia="en-US"/>
         </w:rPr>
-        <w:t xml:space="preserve">You are to ignore any tickers that do not reference a valid stock dominated in USD, i.e., your portfolio </w:t>
+        <w:t xml:space="preserve">You are to ignore any tickers that do not reference a valid stock </w:t>
+      </w:r>
+      <w:r>
+        <w:rPr>
+          <w:rFonts w:ascii="Calibri" w:hAnsi="Calibri" w:cs="Calibri"/>
+          <w:lang w:eastAsia="en-US"/>
+        </w:rPr>
+        <w:t>denominated</w:t>
+      </w:r>
+      <w:r>
+        <w:rPr>
+          <w:rFonts w:ascii="Calibri" w:hAnsi="Calibri" w:cs="Calibri"/>
+          <w:lang w:eastAsia="en-US"/>
+        </w:rPr>
+        <w:t xml:space="preserve"> in USD, i.e., your portfolio </w:t>
       </w:r>
       <w:r>
         <w:rPr>
@@ -1264,14 +1278,7 @@
           <w:rFonts w:ascii="Calibri" w:hAnsi="Calibri" w:cs="Calibri"/>
           <w:lang w:eastAsia="en-US"/>
         </w:rPr>
-        <w:t>.</w:t>
-      </w:r>
-      <w:r>
-        <w:rPr>
-          <w:rFonts w:ascii="Calibri" w:hAnsi="Calibri" w:cs="Calibri"/>
-          <w:lang w:eastAsia="en-US"/>
-        </w:rPr>
-        <w:t xml:space="preserve">  </w:t>
+        <w:t xml:space="preserve">.  </w:t>
       </w:r>
     </w:p>
     <w:p>

</xml_diff>